<commit_message>
2019-4-28 任务模块(9/12)  管理模块(4/4) 完成
</commit_message>
<xml_diff>
--- a/接口文档/任务模块.docx
+++ b/接口文档/任务模块.docx
@@ -1,6 +1,6 @@
 
 <file path=word/document.xml><?xml version="1.0" encoding="utf-8"?>
-<w:document xmlns:wpc="http://schemas.microsoft.com/office/word/2010/wordprocessingCanvas" xmlns:mc="http://schemas.openxmlformats.org/markup-compatibility/2006" xmlns:o="urn:schemas-microsoft-com:office:office" xmlns:r="http://schemas.openxmlformats.org/officeDocument/2006/relationships" xmlns:m="http://schemas.openxmlformats.org/officeDocument/2006/math" xmlns:v="urn:schemas-microsoft-com:vml" xmlns:wp14="http://schemas.microsoft.com/office/word/2010/wordprocessingDrawing" xmlns:wp="http://schemas.openxmlformats.org/drawingml/2006/wordprocessingDrawing" xmlns:w10="urn:schemas-microsoft-com:office:word" xmlns:w="http://schemas.openxmlformats.org/wordprocessingml/2006/main" xmlns:w14="http://schemas.microsoft.com/office/word/2010/wordml" xmlns:w15="http://schemas.microsoft.com/office/word/2012/wordml" xmlns:wpg="http://schemas.microsoft.com/office/word/2010/wordprocessingGroup" xmlns:wpi="http://schemas.microsoft.com/office/word/2010/wordprocessingInk" xmlns:wne="http://schemas.microsoft.com/office/word/2006/wordml" xmlns:wps="http://schemas.microsoft.com/office/word/2010/wordprocessingShape" mc:Ignorable="w14 w15 wp14">
+<w:document xmlns:wpc="http://schemas.microsoft.com/office/word/2010/wordprocessingCanvas" xmlns:cx="http://schemas.microsoft.com/office/drawing/2014/chartex" xmlns:cx1="http://schemas.microsoft.com/office/drawing/2015/9/8/chartex" xmlns:cx2="http://schemas.microsoft.com/office/drawing/2015/10/21/chartex" xmlns:cx3="http://schemas.microsoft.com/office/drawing/2016/5/9/chartex" xmlns:cx4="http://schemas.microsoft.com/office/drawing/2016/5/10/chartex" xmlns:cx5="http://schemas.microsoft.com/office/drawing/2016/5/11/chartex" xmlns:cx6="http://schemas.microsoft.com/office/drawing/2016/5/12/chartex" xmlns:cx7="http://schemas.microsoft.com/office/drawing/2016/5/13/chartex" xmlns:cx8="http://schemas.microsoft.com/office/drawing/2016/5/14/chartex" xmlns:mc="http://schemas.openxmlformats.org/markup-compatibility/2006" xmlns:aink="http://schemas.microsoft.com/office/drawing/2016/ink" xmlns:am3d="http://schemas.microsoft.com/office/drawing/2017/model3d" xmlns:o="urn:schemas-microsoft-com:office:office" xmlns:r="http://schemas.openxmlformats.org/officeDocument/2006/relationships" xmlns:m="http://schemas.openxmlformats.org/officeDocument/2006/math" xmlns:v="urn:schemas-microsoft-com:vml" xmlns:wp14="http://schemas.microsoft.com/office/word/2010/wordprocessingDrawing" xmlns:wp="http://schemas.openxmlformats.org/drawingml/2006/wordprocessingDrawing" xmlns:w10="urn:schemas-microsoft-com:office:word" xmlns:w="http://schemas.openxmlformats.org/wordprocessingml/2006/main" xmlns:w14="http://schemas.microsoft.com/office/word/2010/wordml" xmlns:w15="http://schemas.microsoft.com/office/word/2012/wordml" xmlns:w16cid="http://schemas.microsoft.com/office/word/2016/wordml/cid" xmlns:w16se="http://schemas.microsoft.com/office/word/2015/wordml/symex" xmlns:wpg="http://schemas.microsoft.com/office/word/2010/wordprocessingGroup" xmlns:wpi="http://schemas.microsoft.com/office/word/2010/wordprocessingInk" xmlns:wne="http://schemas.microsoft.com/office/word/2006/wordml" xmlns:wps="http://schemas.microsoft.com/office/word/2010/wordprocessingShape" mc:Ignorable="w14 w15 w16se w16cid wp14">
   <w:body>
     <w:tbl>
       <w:tblPr>
@@ -168,6 +168,8 @@
                 <w:szCs w:val="24"/>
               </w:rPr>
             </w:pPr>
+            <w:proofErr w:type="spellStart"/>
+            <w:proofErr w:type="gramStart"/>
             <w:r>
               <w:rPr>
                 <w:b/>
@@ -175,6 +177,7 @@
               </w:rPr>
               <w:t>getAllTask</w:t>
             </w:r>
+            <w:proofErr w:type="spellEnd"/>
             <w:r>
               <w:rPr>
                 <w:b/>
@@ -182,6 +185,7 @@
               </w:rPr>
               <w:t>(</w:t>
             </w:r>
+            <w:proofErr w:type="gramEnd"/>
             <w:r>
               <w:rPr>
                 <w:b/>
@@ -969,12 +973,14 @@
                 <w:szCs w:val="24"/>
               </w:rPr>
             </w:pPr>
+            <w:proofErr w:type="spellStart"/>
             <w:r>
               <w:rPr>
                 <w:szCs w:val="24"/>
               </w:rPr>
               <w:t>gmtCreate</w:t>
             </w:r>
+            <w:proofErr w:type="spellEnd"/>
           </w:p>
         </w:tc>
         <w:tc>
@@ -1070,6 +1076,7 @@
                 <w:szCs w:val="24"/>
               </w:rPr>
             </w:pPr>
+            <w:proofErr w:type="spellStart"/>
             <w:r>
               <w:rPr>
                 <w:rFonts w:hint="eastAsia"/>
@@ -1077,6 +1084,7 @@
               </w:rPr>
               <w:t>gmtEnd</w:t>
             </w:r>
+            <w:proofErr w:type="spellEnd"/>
           </w:p>
         </w:tc>
         <w:tc>
@@ -1172,12 +1180,14 @@
                 <w:szCs w:val="24"/>
               </w:rPr>
             </w:pPr>
+            <w:proofErr w:type="spellStart"/>
             <w:r>
               <w:rPr>
                 <w:szCs w:val="24"/>
               </w:rPr>
               <w:t>isUse</w:t>
             </w:r>
+            <w:proofErr w:type="spellEnd"/>
           </w:p>
         </w:tc>
         <w:tc>
@@ -1546,6 +1556,8 @@
                 <w:szCs w:val="24"/>
               </w:rPr>
             </w:pPr>
+            <w:proofErr w:type="spellStart"/>
+            <w:proofErr w:type="gramStart"/>
             <w:r>
               <w:rPr>
                 <w:b/>
@@ -1553,6 +1565,7 @@
               </w:rPr>
               <w:t>getTask</w:t>
             </w:r>
+            <w:proofErr w:type="spellEnd"/>
             <w:r>
               <w:rPr>
                 <w:b/>
@@ -1560,6 +1573,7 @@
               </w:rPr>
               <w:t>(</w:t>
             </w:r>
+            <w:proofErr w:type="gramEnd"/>
             <w:r>
               <w:rPr>
                 <w:b/>
@@ -2652,12 +2666,14 @@
                 <w:szCs w:val="24"/>
               </w:rPr>
             </w:pPr>
+            <w:proofErr w:type="spellStart"/>
             <w:r>
               <w:rPr>
                 <w:szCs w:val="24"/>
               </w:rPr>
               <w:t>gmtCreate</w:t>
             </w:r>
+            <w:proofErr w:type="spellEnd"/>
           </w:p>
         </w:tc>
         <w:tc>
@@ -2753,6 +2769,7 @@
                 <w:szCs w:val="24"/>
               </w:rPr>
             </w:pPr>
+            <w:proofErr w:type="spellStart"/>
             <w:r>
               <w:rPr>
                 <w:rFonts w:hint="eastAsia"/>
@@ -2760,6 +2777,7 @@
               </w:rPr>
               <w:t>gmtEnd</w:t>
             </w:r>
+            <w:proofErr w:type="spellEnd"/>
           </w:p>
         </w:tc>
         <w:tc>
@@ -2855,12 +2873,14 @@
                 <w:szCs w:val="24"/>
               </w:rPr>
             </w:pPr>
+            <w:proofErr w:type="spellStart"/>
             <w:r>
               <w:rPr>
                 <w:szCs w:val="24"/>
               </w:rPr>
               <w:t>isUse</w:t>
             </w:r>
+            <w:proofErr w:type="spellEnd"/>
           </w:p>
         </w:tc>
         <w:tc>
@@ -3287,7 +3307,6 @@
                 <w:color w:val="00B050"/>
                 <w:szCs w:val="24"/>
               </w:rPr>
-              <w:lastRenderedPageBreak/>
               <w:t>content</w:t>
             </w:r>
           </w:p>
@@ -3521,6 +3540,7 @@
                 <w:szCs w:val="24"/>
               </w:rPr>
             </w:pPr>
+            <w:proofErr w:type="spellStart"/>
             <w:r>
               <w:rPr>
                 <w:color w:val="00B050"/>
@@ -3528,6 +3548,7 @@
               </w:rPr>
               <w:t>gmtCrate</w:t>
             </w:r>
+            <w:proofErr w:type="spellEnd"/>
           </w:p>
         </w:tc>
         <w:tc>
@@ -3629,6 +3650,7 @@
                 <w:szCs w:val="24"/>
               </w:rPr>
             </w:pPr>
+            <w:proofErr w:type="spellStart"/>
             <w:r>
               <w:rPr>
                 <w:rFonts w:hint="eastAsia"/>
@@ -3637,6 +3659,7 @@
               </w:rPr>
               <w:t>gmtEnd</w:t>
             </w:r>
+            <w:proofErr w:type="spellEnd"/>
           </w:p>
         </w:tc>
         <w:tc>
@@ -3738,6 +3761,7 @@
                 <w:szCs w:val="24"/>
               </w:rPr>
             </w:pPr>
+            <w:proofErr w:type="spellStart"/>
             <w:r>
               <w:rPr>
                 <w:color w:val="00B050"/>
@@ -3745,6 +3769,7 @@
               </w:rPr>
               <w:t>isUse</w:t>
             </w:r>
+            <w:proofErr w:type="spellEnd"/>
           </w:p>
         </w:tc>
         <w:tc>
@@ -4034,12 +4059,28 @@
                 <w:szCs w:val="24"/>
               </w:rPr>
             </w:pPr>
-            <w:r>
-              <w:rPr>
-                <w:b/>
-                <w:szCs w:val="24"/>
-              </w:rPr>
-              <w:t>upload</w:t>
+            <w:proofErr w:type="gramStart"/>
+            <w:r>
+              <w:rPr>
+                <w:b/>
+                <w:szCs w:val="24"/>
+              </w:rPr>
+              <w:t>up</w:t>
+            </w:r>
+            <w:r>
+              <w:rPr>
+                <w:rFonts w:hint="eastAsia"/>
+                <w:b/>
+                <w:szCs w:val="24"/>
+              </w:rPr>
+              <w:t>l</w:t>
+            </w:r>
+            <w:r>
+              <w:rPr>
+                <w:b/>
+                <w:szCs w:val="24"/>
+              </w:rPr>
+              <w:t>oad</w:t>
             </w:r>
             <w:r>
               <w:rPr>
@@ -4048,6 +4089,7 @@
               </w:rPr>
               <w:t>(</w:t>
             </w:r>
+            <w:proofErr w:type="gramEnd"/>
             <w:r>
               <w:rPr>
                 <w:b/>
@@ -5248,7 +5290,23 @@
                 <w:rFonts w:hint="eastAsia"/>
                 <w:b/>
               </w:rPr>
-              <w:t>上传任务接口</w:t>
+              <w:t>上</w:t>
+            </w:r>
+            <w:proofErr w:type="gramStart"/>
+            <w:r>
+              <w:rPr>
+                <w:rFonts w:hint="eastAsia"/>
+                <w:b/>
+              </w:rPr>
+              <w:t>传任务</w:t>
+            </w:r>
+            <w:proofErr w:type="gramEnd"/>
+            <w:r>
+              <w:rPr>
+                <w:rFonts w:hint="eastAsia"/>
+                <w:b/>
+              </w:rPr>
+              <w:t>接口</w:t>
             </w:r>
           </w:p>
         </w:tc>
@@ -5359,12 +5417,28 @@
                 <w:szCs w:val="24"/>
               </w:rPr>
             </w:pPr>
-            <w:r>
-              <w:rPr>
-                <w:b/>
-                <w:szCs w:val="24"/>
-              </w:rPr>
-              <w:t>uploa</w:t>
+            <w:proofErr w:type="spellStart"/>
+            <w:proofErr w:type="gramStart"/>
+            <w:r>
+              <w:rPr>
+                <w:b/>
+                <w:szCs w:val="24"/>
+              </w:rPr>
+              <w:t>up</w:t>
+            </w:r>
+            <w:r>
+              <w:rPr>
+                <w:b/>
+                <w:szCs w:val="24"/>
+              </w:rPr>
+              <w:t>L</w:t>
+            </w:r>
+            <w:r>
+              <w:rPr>
+                <w:b/>
+                <w:szCs w:val="24"/>
+              </w:rPr>
+              <w:t>oa</w:t>
             </w:r>
             <w:r>
               <w:rPr>
@@ -5387,6 +5461,7 @@
               </w:rPr>
               <w:t>ask</w:t>
             </w:r>
+            <w:proofErr w:type="spellEnd"/>
             <w:r>
               <w:rPr>
                 <w:b/>
@@ -5394,6 +5469,7 @@
               </w:rPr>
               <w:t>(</w:t>
             </w:r>
+            <w:proofErr w:type="gramEnd"/>
             <w:r>
               <w:rPr>
                 <w:b/>
@@ -6181,7 +6257,6 @@
               <w:rPr>
                 <w:szCs w:val="24"/>
               </w:rPr>
-              <w:lastRenderedPageBreak/>
               <w:t>data</w:t>
             </w:r>
           </w:p>
@@ -6363,8 +6438,17 @@
                 <w:rFonts w:hint="eastAsia"/>
                 <w:b/>
               </w:rPr>
-              <w:t>上传重点</w:t>
-            </w:r>
+              <w:t>上</w:t>
+            </w:r>
+            <w:proofErr w:type="gramStart"/>
+            <w:r>
+              <w:rPr>
+                <w:rFonts w:hint="eastAsia"/>
+                <w:b/>
+              </w:rPr>
+              <w:t>传重点</w:t>
+            </w:r>
+            <w:proofErr w:type="gramEnd"/>
             <w:r>
               <w:rPr>
                 <w:rFonts w:hint="eastAsia"/>
@@ -6481,13 +6565,44 @@
                 <w:szCs w:val="24"/>
               </w:rPr>
             </w:pPr>
-            <w:r>
-              <w:rPr>
-                <w:b/>
-                <w:szCs w:val="24"/>
-              </w:rPr>
-              <w:t>uploaPoint</w:t>
-            </w:r>
+            <w:proofErr w:type="spellStart"/>
+            <w:proofErr w:type="gramStart"/>
+            <w:r>
+              <w:rPr>
+                <w:b/>
+                <w:szCs w:val="24"/>
+              </w:rPr>
+              <w:t>up</w:t>
+            </w:r>
+            <w:r>
+              <w:rPr>
+                <w:b/>
+                <w:szCs w:val="24"/>
+              </w:rPr>
+              <w:t>L</w:t>
+            </w:r>
+            <w:r>
+              <w:rPr>
+                <w:b/>
+                <w:szCs w:val="24"/>
+              </w:rPr>
+              <w:t>oa</w:t>
+            </w:r>
+            <w:r>
+              <w:rPr>
+                <w:b/>
+                <w:szCs w:val="24"/>
+              </w:rPr>
+              <w:t>d</w:t>
+            </w:r>
+            <w:r>
+              <w:rPr>
+                <w:b/>
+                <w:szCs w:val="24"/>
+              </w:rPr>
+              <w:t>Point</w:t>
+            </w:r>
+            <w:proofErr w:type="spellEnd"/>
             <w:r>
               <w:rPr>
                 <w:b/>
@@ -6495,6 +6610,7 @@
               </w:rPr>
               <w:t>(</w:t>
             </w:r>
+            <w:proofErr w:type="gramEnd"/>
             <w:r>
               <w:rPr>
                 <w:b/>
@@ -7578,8 +7694,32 @@
                 <w:b/>
                 <w:szCs w:val="24"/>
               </w:rPr>
-              <w:t>uploa</w:t>
-            </w:r>
+              <w:t>up</w:t>
+            </w:r>
+            <w:r>
+              <w:rPr>
+                <w:b/>
+                <w:szCs w:val="24"/>
+              </w:rPr>
+              <w:t>L</w:t>
+            </w:r>
+            <w:r>
+              <w:rPr>
+                <w:b/>
+                <w:szCs w:val="24"/>
+              </w:rPr>
+              <w:t>oa</w:t>
+            </w:r>
+            <w:r>
+              <w:rPr>
+                <w:rFonts w:hint="eastAsia"/>
+                <w:b/>
+                <w:szCs w:val="24"/>
+              </w:rPr>
+              <w:t>d</w:t>
+            </w:r>
+            <w:bookmarkStart w:id="0" w:name="_GoBack"/>
+            <w:bookmarkEnd w:id="0"/>
             <w:r>
               <w:rPr>
                 <w:b/>
@@ -8681,6 +8821,8 @@
                 <w:szCs w:val="24"/>
               </w:rPr>
             </w:pPr>
+            <w:proofErr w:type="spellStart"/>
+            <w:proofErr w:type="gramStart"/>
             <w:r>
               <w:rPr>
                 <w:b/>
@@ -8688,6 +8830,7 @@
               </w:rPr>
               <w:t>getCurrentTask</w:t>
             </w:r>
+            <w:proofErr w:type="spellEnd"/>
             <w:r>
               <w:rPr>
                 <w:b/>
@@ -8695,6 +8838,7 @@
               </w:rPr>
               <w:t>(</w:t>
             </w:r>
+            <w:proofErr w:type="gramEnd"/>
             <w:r>
               <w:rPr>
                 <w:b/>
@@ -9680,12 +9824,14 @@
                 <w:szCs w:val="24"/>
               </w:rPr>
             </w:pPr>
+            <w:proofErr w:type="spellStart"/>
             <w:r>
               <w:rPr>
                 <w:szCs w:val="24"/>
               </w:rPr>
               <w:t>gmtCreate</w:t>
             </w:r>
+            <w:proofErr w:type="spellEnd"/>
           </w:p>
         </w:tc>
         <w:tc>
@@ -9975,6 +10121,8 @@
                 <w:szCs w:val="24"/>
               </w:rPr>
             </w:pPr>
+            <w:proofErr w:type="spellStart"/>
+            <w:proofErr w:type="gramStart"/>
             <w:r>
               <w:rPr>
                 <w:b/>
@@ -9994,8 +10142,17 @@
                 <w:b/>
                 <w:szCs w:val="24"/>
               </w:rPr>
-              <w:t>Task(</w:t>
-            </w:r>
+              <w:t>Task</w:t>
+            </w:r>
+            <w:proofErr w:type="spellEnd"/>
+            <w:r>
+              <w:rPr>
+                <w:b/>
+                <w:szCs w:val="24"/>
+              </w:rPr>
+              <w:t>(</w:t>
+            </w:r>
+            <w:proofErr w:type="gramEnd"/>
             <w:r>
               <w:rPr>
                 <w:b/>
@@ -11102,12 +11259,14 @@
                 <w:szCs w:val="24"/>
               </w:rPr>
             </w:pPr>
+            <w:proofErr w:type="spellStart"/>
             <w:r>
               <w:rPr>
                 <w:szCs w:val="24"/>
               </w:rPr>
               <w:t>gmtCreate</w:t>
             </w:r>
+            <w:proofErr w:type="spellEnd"/>
           </w:p>
         </w:tc>
         <w:tc>
@@ -11201,12 +11360,14 @@
                 <w:szCs w:val="24"/>
               </w:rPr>
             </w:pPr>
+            <w:proofErr w:type="spellStart"/>
             <w:r>
               <w:rPr>
                 <w:szCs w:val="24"/>
               </w:rPr>
               <w:t>gmtEnd</w:t>
             </w:r>
+            <w:proofErr w:type="spellEnd"/>
           </w:p>
         </w:tc>
         <w:tc>
@@ -11357,7 +11518,6 @@
                 <w:bCs/>
                 <w:szCs w:val="24"/>
               </w:rPr>
-              <w:lastRenderedPageBreak/>
               <w:t>9</w:t>
             </w:r>
             <w:r>
@@ -11505,6 +11665,8 @@
                 <w:szCs w:val="24"/>
               </w:rPr>
             </w:pPr>
+            <w:proofErr w:type="spellStart"/>
+            <w:proofErr w:type="gramStart"/>
             <w:r>
               <w:rPr>
                 <w:b/>
@@ -11519,6 +11681,7 @@
               </w:rPr>
               <w:t>Blank</w:t>
             </w:r>
+            <w:proofErr w:type="spellEnd"/>
             <w:r>
               <w:rPr>
                 <w:b/>
@@ -11526,6 +11689,7 @@
               </w:rPr>
               <w:t>(</w:t>
             </w:r>
+            <w:proofErr w:type="gramEnd"/>
             <w:r>
               <w:rPr>
                 <w:b/>
@@ -12547,12 +12711,14 @@
                 <w:szCs w:val="24"/>
               </w:rPr>
             </w:pPr>
+            <w:proofErr w:type="spellStart"/>
             <w:r>
               <w:rPr>
                 <w:szCs w:val="24"/>
               </w:rPr>
               <w:t>gmtCreate</w:t>
             </w:r>
+            <w:proofErr w:type="spellEnd"/>
           </w:p>
         </w:tc>
         <w:tc>
@@ -12703,15 +12869,7 @@
                 <w:bCs/>
                 <w:szCs w:val="24"/>
               </w:rPr>
-              <w:t>10</w:t>
-            </w:r>
-            <w:r>
-              <w:rPr>
-                <w:b/>
-                <w:bCs/>
-                <w:szCs w:val="24"/>
-              </w:rPr>
-              <w:t>.</w:t>
+              <w:t>10.</w:t>
             </w:r>
             <w:r>
               <w:rPr>
@@ -12725,14 +12883,7 @@
                 <w:rFonts w:hint="eastAsia"/>
                 <w:b/>
               </w:rPr>
-              <w:t>完成</w:t>
-            </w:r>
-            <w:r>
-              <w:rPr>
-                <w:rFonts w:hint="eastAsia"/>
-                <w:b/>
-              </w:rPr>
-              <w:t>当前任务接口</w:t>
+              <w:t>完成当前任务接口</w:t>
             </w:r>
           </w:p>
         </w:tc>
@@ -12843,6 +12994,8 @@
                 <w:szCs w:val="24"/>
               </w:rPr>
             </w:pPr>
+            <w:proofErr w:type="spellStart"/>
+            <w:proofErr w:type="gramStart"/>
             <w:r>
               <w:rPr>
                 <w:b/>
@@ -12850,6 +13003,7 @@
               </w:rPr>
               <w:t>completeTask</w:t>
             </w:r>
+            <w:proofErr w:type="spellEnd"/>
             <w:r>
               <w:rPr>
                 <w:b/>
@@ -12857,6 +13011,7 @@
               </w:rPr>
               <w:t>(</w:t>
             </w:r>
+            <w:proofErr w:type="gramEnd"/>
             <w:r>
               <w:rPr>
                 <w:b/>
@@ -13716,15 +13871,7 @@
                 <w:bCs/>
                 <w:szCs w:val="24"/>
               </w:rPr>
-              <w:t>11</w:t>
-            </w:r>
-            <w:r>
-              <w:rPr>
-                <w:b/>
-                <w:bCs/>
-                <w:szCs w:val="24"/>
-              </w:rPr>
-              <w:t>.</w:t>
+              <w:t>11.</w:t>
             </w:r>
             <w:r>
               <w:rPr>
@@ -13863,6 +14010,8 @@
                 <w:szCs w:val="24"/>
               </w:rPr>
             </w:pPr>
+            <w:proofErr w:type="spellStart"/>
+            <w:proofErr w:type="gramStart"/>
             <w:r>
               <w:rPr>
                 <w:b/>
@@ -13882,8 +14031,17 @@
                 <w:b/>
                 <w:szCs w:val="24"/>
               </w:rPr>
-              <w:t>Task(</w:t>
-            </w:r>
+              <w:t>Task</w:t>
+            </w:r>
+            <w:proofErr w:type="spellEnd"/>
+            <w:r>
+              <w:rPr>
+                <w:b/>
+                <w:szCs w:val="24"/>
+              </w:rPr>
+              <w:t>(</w:t>
+            </w:r>
+            <w:proofErr w:type="gramEnd"/>
             <w:r>
               <w:rPr>
                 <w:b/>
@@ -14206,7 +14364,6 @@
                 <w:b/>
                 <w:szCs w:val="24"/>
               </w:rPr>
-              <w:lastRenderedPageBreak/>
               <w:t>参数名称</w:t>
             </w:r>
           </w:p>
@@ -14737,15 +14894,7 @@
                 <w:bCs/>
                 <w:szCs w:val="24"/>
               </w:rPr>
-              <w:t>12</w:t>
-            </w:r>
-            <w:r>
-              <w:rPr>
-                <w:b/>
-                <w:bCs/>
-                <w:szCs w:val="24"/>
-              </w:rPr>
-              <w:t>.</w:t>
+              <w:t>12.</w:t>
             </w:r>
             <w:r>
               <w:rPr>
@@ -14759,14 +14908,7 @@
                 <w:rFonts w:hint="eastAsia"/>
                 <w:b/>
               </w:rPr>
-              <w:t>获取当前用户排名</w:t>
-            </w:r>
-            <w:r>
-              <w:rPr>
-                <w:rFonts w:hint="eastAsia"/>
-                <w:b/>
-              </w:rPr>
-              <w:t>接口</w:t>
+              <w:t>获取当前用户排名接口</w:t>
             </w:r>
           </w:p>
         </w:tc>
@@ -14877,6 +15019,8 @@
                 <w:szCs w:val="24"/>
               </w:rPr>
             </w:pPr>
+            <w:proofErr w:type="spellStart"/>
+            <w:proofErr w:type="gramStart"/>
             <w:r>
               <w:rPr>
                 <w:b/>
@@ -14884,6 +15028,7 @@
               </w:rPr>
               <w:t>getUserRanking</w:t>
             </w:r>
+            <w:proofErr w:type="spellEnd"/>
             <w:r>
               <w:rPr>
                 <w:b/>
@@ -14891,6 +15036,7 @@
               </w:rPr>
               <w:t>(</w:t>
             </w:r>
+            <w:proofErr w:type="gramEnd"/>
             <w:r>
               <w:rPr>
                 <w:b/>
@@ -15659,11 +15805,11 @@
             <w:pPr>
               <w:jc w:val="center"/>
               <w:rPr>
-                <w:rFonts w:hint="eastAsia"/>
-                <w:color w:val="FF0000"/>
-                <w:szCs w:val="24"/>
-              </w:rPr>
-            </w:pPr>
+                <w:color w:val="FF0000"/>
+                <w:szCs w:val="24"/>
+              </w:rPr>
+            </w:pPr>
+            <w:proofErr w:type="gramStart"/>
             <w:r>
               <w:rPr>
                 <w:rFonts w:hint="eastAsia"/>
@@ -15672,6 +15818,7 @@
               </w:rPr>
               <w:t>帐号</w:t>
             </w:r>
+            <w:proofErr w:type="gramEnd"/>
           </w:p>
         </w:tc>
       </w:tr>
@@ -15707,7 +15854,6 @@
             <w:pPr>
               <w:jc w:val="center"/>
               <w:rPr>
-                <w:rFonts w:hint="eastAsia"/>
                 <w:color w:val="FF0000"/>
                 <w:szCs w:val="24"/>
               </w:rPr>
@@ -15746,7 +15892,6 @@
             <w:pPr>
               <w:jc w:val="center"/>
               <w:rPr>
-                <w:rFonts w:hint="eastAsia"/>
                 <w:color w:val="FF0000"/>
                 <w:szCs w:val="24"/>
               </w:rPr>
@@ -15770,13 +15915,10 @@
             <w:pPr>
               <w:jc w:val="center"/>
               <w:rPr>
-                <w:rFonts w:hint="eastAsia"/>
-                <w:color w:val="FF0000"/>
-                <w:szCs w:val="24"/>
-              </w:rPr>
-            </w:pPr>
-            <w:bookmarkStart w:id="0" w:name="_GoBack"/>
-            <w:bookmarkEnd w:id="0"/>
+                <w:color w:val="FF0000"/>
+                <w:szCs w:val="24"/>
+              </w:rPr>
+            </w:pPr>
             <w:r>
               <w:rPr>
                 <w:rFonts w:hint="eastAsia"/>
@@ -15820,7 +15962,6 @@
             <w:pPr>
               <w:jc w:val="center"/>
               <w:rPr>
-                <w:rFonts w:hint="eastAsia"/>
                 <w:color w:val="FF0000"/>
                 <w:szCs w:val="24"/>
               </w:rPr>
@@ -15859,7 +16000,6 @@
             <w:pPr>
               <w:jc w:val="center"/>
               <w:rPr>
-                <w:rFonts w:hint="eastAsia"/>
                 <w:color w:val="FF0000"/>
                 <w:szCs w:val="24"/>
               </w:rPr>
@@ -15883,7 +16023,6 @@
             <w:pPr>
               <w:jc w:val="center"/>
               <w:rPr>
-                <w:rFonts w:hint="eastAsia"/>
                 <w:color w:val="FF0000"/>
                 <w:szCs w:val="24"/>
               </w:rPr>
@@ -15903,7 +16042,6 @@
     <w:p>
       <w:pPr>
         <w:rPr>
-          <w:rFonts w:hint="eastAsia"/>
           <w:color w:val="00B050"/>
         </w:rPr>
       </w:pPr>
@@ -15919,7 +16057,7 @@
 </file>
 
 <file path=word/endnotes.xml><?xml version="1.0" encoding="utf-8"?>
-<w:endnotes xmlns:wpc="http://schemas.microsoft.com/office/word/2010/wordprocessingCanvas" xmlns:mc="http://schemas.openxmlformats.org/markup-compatibility/2006" xmlns:o="urn:schemas-microsoft-com:office:office" xmlns:r="http://schemas.openxmlformats.org/officeDocument/2006/relationships" xmlns:m="http://schemas.openxmlformats.org/officeDocument/2006/math" xmlns:v="urn:schemas-microsoft-com:vml" xmlns:wp14="http://schemas.microsoft.com/office/word/2010/wordprocessingDrawing" xmlns:wp="http://schemas.openxmlformats.org/drawingml/2006/wordprocessingDrawing" xmlns:w10="urn:schemas-microsoft-com:office:word" xmlns:w="http://schemas.openxmlformats.org/wordprocessingml/2006/main" xmlns:w14="http://schemas.microsoft.com/office/word/2010/wordml" xmlns:w15="http://schemas.microsoft.com/office/word/2012/wordml" xmlns:wpg="http://schemas.microsoft.com/office/word/2010/wordprocessingGroup" xmlns:wpi="http://schemas.microsoft.com/office/word/2010/wordprocessingInk" xmlns:wne="http://schemas.microsoft.com/office/word/2006/wordml" xmlns:wps="http://schemas.microsoft.com/office/word/2010/wordprocessingShape" mc:Ignorable="w14 w15 wp14">
+<w:endnotes xmlns:wpc="http://schemas.microsoft.com/office/word/2010/wordprocessingCanvas" xmlns:cx="http://schemas.microsoft.com/office/drawing/2014/chartex" xmlns:cx1="http://schemas.microsoft.com/office/drawing/2015/9/8/chartex" xmlns:cx2="http://schemas.microsoft.com/office/drawing/2015/10/21/chartex" xmlns:cx3="http://schemas.microsoft.com/office/drawing/2016/5/9/chartex" xmlns:cx4="http://schemas.microsoft.com/office/drawing/2016/5/10/chartex" xmlns:cx5="http://schemas.microsoft.com/office/drawing/2016/5/11/chartex" xmlns:cx6="http://schemas.microsoft.com/office/drawing/2016/5/12/chartex" xmlns:cx7="http://schemas.microsoft.com/office/drawing/2016/5/13/chartex" xmlns:cx8="http://schemas.microsoft.com/office/drawing/2016/5/14/chartex" xmlns:mc="http://schemas.openxmlformats.org/markup-compatibility/2006" xmlns:aink="http://schemas.microsoft.com/office/drawing/2016/ink" xmlns:am3d="http://schemas.microsoft.com/office/drawing/2017/model3d" xmlns:o="urn:schemas-microsoft-com:office:office" xmlns:r="http://schemas.openxmlformats.org/officeDocument/2006/relationships" xmlns:m="http://schemas.openxmlformats.org/officeDocument/2006/math" xmlns:v="urn:schemas-microsoft-com:vml" xmlns:wp14="http://schemas.microsoft.com/office/word/2010/wordprocessingDrawing" xmlns:wp="http://schemas.openxmlformats.org/drawingml/2006/wordprocessingDrawing" xmlns:w10="urn:schemas-microsoft-com:office:word" xmlns:w="http://schemas.openxmlformats.org/wordprocessingml/2006/main" xmlns:w14="http://schemas.microsoft.com/office/word/2010/wordml" xmlns:w15="http://schemas.microsoft.com/office/word/2012/wordml" xmlns:w16cid="http://schemas.microsoft.com/office/word/2016/wordml/cid" xmlns:w16se="http://schemas.microsoft.com/office/word/2015/wordml/symex" xmlns:wpg="http://schemas.microsoft.com/office/word/2010/wordprocessingGroup" xmlns:wpi="http://schemas.microsoft.com/office/word/2010/wordprocessingInk" xmlns:wne="http://schemas.microsoft.com/office/word/2006/wordml" xmlns:wps="http://schemas.microsoft.com/office/word/2010/wordprocessingShape" mc:Ignorable="w14 w15 w16se w16cid wp14">
   <w:endnote w:type="separator" w:id="-1">
     <w:p>
       <w:r>
@@ -15938,7 +16076,7 @@
 </file>
 
 <file path=word/footnotes.xml><?xml version="1.0" encoding="utf-8"?>
-<w:footnotes xmlns:wpc="http://schemas.microsoft.com/office/word/2010/wordprocessingCanvas" xmlns:mc="http://schemas.openxmlformats.org/markup-compatibility/2006" xmlns:o="urn:schemas-microsoft-com:office:office" xmlns:r="http://schemas.openxmlformats.org/officeDocument/2006/relationships" xmlns:m="http://schemas.openxmlformats.org/officeDocument/2006/math" xmlns:v="urn:schemas-microsoft-com:vml" xmlns:wp14="http://schemas.microsoft.com/office/word/2010/wordprocessingDrawing" xmlns:wp="http://schemas.openxmlformats.org/drawingml/2006/wordprocessingDrawing" xmlns:w10="urn:schemas-microsoft-com:office:word" xmlns:w="http://schemas.openxmlformats.org/wordprocessingml/2006/main" xmlns:w14="http://schemas.microsoft.com/office/word/2010/wordml" xmlns:w15="http://schemas.microsoft.com/office/word/2012/wordml" xmlns:wpg="http://schemas.microsoft.com/office/word/2010/wordprocessingGroup" xmlns:wpi="http://schemas.microsoft.com/office/word/2010/wordprocessingInk" xmlns:wne="http://schemas.microsoft.com/office/word/2006/wordml" xmlns:wps="http://schemas.microsoft.com/office/word/2010/wordprocessingShape" mc:Ignorable="w14 w15 wp14">
+<w:footnotes xmlns:wpc="http://schemas.microsoft.com/office/word/2010/wordprocessingCanvas" xmlns:cx="http://schemas.microsoft.com/office/drawing/2014/chartex" xmlns:cx1="http://schemas.microsoft.com/office/drawing/2015/9/8/chartex" xmlns:cx2="http://schemas.microsoft.com/office/drawing/2015/10/21/chartex" xmlns:cx3="http://schemas.microsoft.com/office/drawing/2016/5/9/chartex" xmlns:cx4="http://schemas.microsoft.com/office/drawing/2016/5/10/chartex" xmlns:cx5="http://schemas.microsoft.com/office/drawing/2016/5/11/chartex" xmlns:cx6="http://schemas.microsoft.com/office/drawing/2016/5/12/chartex" xmlns:cx7="http://schemas.microsoft.com/office/drawing/2016/5/13/chartex" xmlns:cx8="http://schemas.microsoft.com/office/drawing/2016/5/14/chartex" xmlns:mc="http://schemas.openxmlformats.org/markup-compatibility/2006" xmlns:aink="http://schemas.microsoft.com/office/drawing/2016/ink" xmlns:am3d="http://schemas.microsoft.com/office/drawing/2017/model3d" xmlns:o="urn:schemas-microsoft-com:office:office" xmlns:r="http://schemas.openxmlformats.org/officeDocument/2006/relationships" xmlns:m="http://schemas.openxmlformats.org/officeDocument/2006/math" xmlns:v="urn:schemas-microsoft-com:vml" xmlns:wp14="http://schemas.microsoft.com/office/word/2010/wordprocessingDrawing" xmlns:wp="http://schemas.openxmlformats.org/drawingml/2006/wordprocessingDrawing" xmlns:w10="urn:schemas-microsoft-com:office:word" xmlns:w="http://schemas.openxmlformats.org/wordprocessingml/2006/main" xmlns:w14="http://schemas.microsoft.com/office/word/2010/wordml" xmlns:w15="http://schemas.microsoft.com/office/word/2012/wordml" xmlns:w16cid="http://schemas.microsoft.com/office/word/2016/wordml/cid" xmlns:w16se="http://schemas.microsoft.com/office/word/2015/wordml/symex" xmlns:wpg="http://schemas.microsoft.com/office/word/2010/wordprocessingGroup" xmlns:wpi="http://schemas.microsoft.com/office/word/2010/wordprocessingInk" xmlns:wne="http://schemas.microsoft.com/office/word/2006/wordml" xmlns:wps="http://schemas.microsoft.com/office/word/2010/wordprocessingShape" mc:Ignorable="w14 w15 w16se w16cid wp14">
   <w:footnote w:type="separator" w:id="-1">
     <w:p>
       <w:r>
@@ -15957,7 +16095,7 @@
 </file>
 
 <file path=word/styles.xml><?xml version="1.0" encoding="utf-8"?>
-<w:styles xmlns:mc="http://schemas.openxmlformats.org/markup-compatibility/2006" xmlns:r="http://schemas.openxmlformats.org/officeDocument/2006/relationships" xmlns:w="http://schemas.openxmlformats.org/wordprocessingml/2006/main" xmlns:w14="http://schemas.microsoft.com/office/word/2010/wordml" xmlns:w15="http://schemas.microsoft.com/office/word/2012/wordml" mc:Ignorable="w14 w15">
+<w:styles xmlns:mc="http://schemas.openxmlformats.org/markup-compatibility/2006" xmlns:r="http://schemas.openxmlformats.org/officeDocument/2006/relationships" xmlns:w="http://schemas.openxmlformats.org/wordprocessingml/2006/main" xmlns:w14="http://schemas.microsoft.com/office/word/2010/wordml" xmlns:w15="http://schemas.microsoft.com/office/word/2012/wordml" xmlns:w16cid="http://schemas.microsoft.com/office/word/2016/wordml/cid" xmlns:w16se="http://schemas.microsoft.com/office/word/2015/wordml/symex" mc:Ignorable="w14 w15 w16se w16cid">
   <w:docDefaults>
     <w:rPrDefault>
       <w:rPr>
@@ -15970,7 +16108,7 @@
     </w:rPrDefault>
     <w:pPrDefault/>
   </w:docDefaults>
-  <w:latentStyles w:defLockedState="0" w:defUIPriority="99" w:defSemiHidden="0" w:defUnhideWhenUsed="0" w:defQFormat="0" w:count="371">
+  <w:latentStyles w:defLockedState="0" w:defUIPriority="99" w:defSemiHidden="0" w:defUnhideWhenUsed="0" w:defQFormat="0" w:count="376">
     <w:lsdException w:name="Normal" w:uiPriority="0" w:qFormat="1"/>
     <w:lsdException w:name="heading 1" w:uiPriority="9" w:qFormat="1"/>
     <w:lsdException w:name="heading 2" w:semiHidden="1" w:uiPriority="9" w:unhideWhenUsed="1" w:qFormat="1"/>
@@ -16342,6 +16480,11 @@
     <w:lsdException w:name="List Table 5 Dark Accent 6" w:uiPriority="50"/>
     <w:lsdException w:name="List Table 6 Colorful Accent 6" w:uiPriority="51"/>
     <w:lsdException w:name="List Table 7 Colorful Accent 6" w:uiPriority="52"/>
+    <w:lsdException w:name="Mention" w:semiHidden="1" w:unhideWhenUsed="1"/>
+    <w:lsdException w:name="Smart Hyperlink" w:semiHidden="1" w:unhideWhenUsed="1"/>
+    <w:lsdException w:name="Hashtag" w:semiHidden="1" w:unhideWhenUsed="1"/>
+    <w:lsdException w:name="Unresolved Mention" w:semiHidden="1" w:unhideWhenUsed="1"/>
+    <w:lsdException w:name="Smart Link" w:semiHidden="1" w:unhideWhenUsed="1"/>
   </w:latentStyles>
   <w:style w:type="paragraph" w:default="1" w:styleId="a">
     <w:name w:val="Normal"/>
@@ -16355,6 +16498,7 @@
   <w:style w:type="character" w:default="1" w:styleId="a0">
     <w:name w:val="Default Paragraph Font"/>
     <w:uiPriority w:val="1"/>
+    <w:semiHidden/>
     <w:unhideWhenUsed/>
   </w:style>
   <w:style w:type="table" w:default="1" w:styleId="a1">
@@ -16381,7 +16525,7 @@
   <w:style w:type="paragraph" w:styleId="a3">
     <w:name w:val="header"/>
     <w:basedOn w:val="a"/>
-    <w:link w:val="Char"/>
+    <w:link w:val="a4"/>
     <w:uiPriority w:val="99"/>
     <w:unhideWhenUsed/>
     <w:rsid w:val="00355406"/>
@@ -16401,8 +16545,8 @@
       <w:szCs w:val="18"/>
     </w:rPr>
   </w:style>
-  <w:style w:type="character" w:customStyle="1" w:styleId="Char">
-    <w:name w:val="页眉 Char"/>
+  <w:style w:type="character" w:customStyle="1" w:styleId="a4">
+    <w:name w:val="页眉 字符"/>
     <w:basedOn w:val="a0"/>
     <w:link w:val="a3"/>
     <w:uiPriority w:val="99"/>
@@ -16412,10 +16556,10 @@
       <w:szCs w:val="18"/>
     </w:rPr>
   </w:style>
-  <w:style w:type="paragraph" w:styleId="a4">
+  <w:style w:type="paragraph" w:styleId="a5">
     <w:name w:val="footer"/>
     <w:basedOn w:val="a"/>
-    <w:link w:val="Char0"/>
+    <w:link w:val="a6"/>
     <w:uiPriority w:val="99"/>
     <w:unhideWhenUsed/>
     <w:rsid w:val="00355406"/>
@@ -16432,10 +16576,10 @@
       <w:szCs w:val="18"/>
     </w:rPr>
   </w:style>
-  <w:style w:type="character" w:customStyle="1" w:styleId="Char0">
-    <w:name w:val="页脚 Char"/>
+  <w:style w:type="character" w:customStyle="1" w:styleId="a6">
+    <w:name w:val="页脚 字符"/>
     <w:basedOn w:val="a0"/>
-    <w:link w:val="a4"/>
+    <w:link w:val="a5"/>
     <w:uiPriority w:val="99"/>
     <w:rsid w:val="00355406"/>
     <w:rPr>

</xml_diff>